<commit_message>
improved comparative graphs and emily outputs
</commit_message>
<xml_diff>
--- a/paper/3.offspring_death_model_methods-v2.docx
+++ b/paper/3.offspring_death_model_methods-v2.docx
@@ -21,27 +21,6 @@
           <w:b/>
           <w:sz w:val="28"/>
         </w:rPr>
-        <w:t>A</w:t>
-      </w:r>
-      <w:r>
-        <w:rPr>
-          <w:b/>
-          <w:sz w:val="28"/>
-        </w:rPr>
-        <w:t>ge</w:t>
-      </w:r>
-      <w:r>
-        <w:rPr>
-          <w:b/>
-          <w:sz w:val="28"/>
-        </w:rPr>
-        <w:t>-</w:t>
-      </w:r>
-      <w:r>
-        <w:rPr>
-          <w:b/>
-          <w:sz w:val="28"/>
-        </w:rPr>
         <w:t>C</w:t>
       </w:r>
       <w:r>
@@ -73,6 +52,15 @@
         </w:rPr>
         <w:t>Diego Alburez-Gutierrez</w:t>
       </w:r>
+      <w:r>
+        <w:rPr>
+          <w:i/>
+          <w:sz w:val="20"/>
+        </w:rPr>
+        <w:t xml:space="preserve"> </w:t>
+      </w:r>
+      <w:bookmarkStart w:id="0" w:name="_GoBack"/>
+      <w:bookmarkEnd w:id="0"/>
     </w:p>
     <w:p>
       <w:pPr>
@@ -640,7 +628,10 @@
         <w:t xml:space="preserve">of </w:t>
       </w:r>
       <w:r>
-        <w:t xml:space="preserve">bereaved mothers </w:t>
+        <w:t xml:space="preserve">bereaved </w:t>
+      </w:r>
+      <w:r>
+        <w:t xml:space="preserve">women </w:t>
       </w:r>
       <w:r>
         <w:t xml:space="preserve">in </w:t>
@@ -988,34 +979,20 @@
         <w:rPr>
           <w:rFonts w:ascii="Calibri" w:hAnsi="Calibri"/>
         </w:rPr>
-        <w:t xml:space="preserve">(Preston, </w:t>
+        <w:t xml:space="preserve">(Preston, Heuveline, and </w:t>
       </w:r>
       <w:proofErr w:type="spellStart"/>
       <w:r>
         <w:rPr>
           <w:rFonts w:ascii="Calibri" w:hAnsi="Calibri"/>
         </w:rPr>
-        <w:t>Heuveline</w:t>
+        <w:t>Guillot</w:t>
       </w:r>
       <w:proofErr w:type="spellEnd"/>
       <w:r>
         <w:rPr>
           <w:rFonts w:ascii="Calibri" w:hAnsi="Calibri"/>
         </w:rPr>
-        <w:t xml:space="preserve">, and </w:t>
-      </w:r>
-      <w:proofErr w:type="spellStart"/>
-      <w:r>
-        <w:rPr>
-          <w:rFonts w:ascii="Calibri" w:hAnsi="Calibri"/>
-        </w:rPr>
-        <w:t>Guillot</w:t>
-      </w:r>
-      <w:proofErr w:type="spellEnd"/>
-      <w:r>
-        <w:rPr>
-          <w:rFonts w:ascii="Calibri" w:hAnsi="Calibri"/>
-        </w:rPr>
         <w:t xml:space="preserve"> 2001)</w:t>
       </w:r>
       <w:r>
@@ -1023,6 +1000,9 @@
       </w:r>
       <w:r>
         <w:t xml:space="preserve"> </w:t>
+      </w:r>
+      <w:r>
+        <w:t xml:space="preserve">with </w:t>
       </w:r>
       <w:r>
         <w:rPr>
@@ -1171,13 +1151,7 @@
         <w:rPr>
           <w:rFonts w:eastAsiaTheme="minorEastAsia"/>
         </w:rPr>
-        <w:t xml:space="preserve"> </w:t>
-      </w:r>
-      <w:r>
-        <w:rPr>
-          <w:rFonts w:eastAsiaTheme="minorEastAsia"/>
-        </w:rPr>
-        <w:t xml:space="preserve"> is the probability of </w:t>
+        <w:t xml:space="preserve">  is the probability of </w:t>
       </w:r>
       <w:r>
         <w:rPr>
@@ -1316,7 +1290,32 @@
         <w:rPr>
           <w:rFonts w:eastAsiaTheme="minorEastAsia"/>
         </w:rPr>
-        <w:t xml:space="preserve">in a </w:t>
+        <w:t xml:space="preserve">aged </w:t>
+      </w:r>
+      <w:r>
+        <w:rPr>
+          <w:rFonts w:eastAsiaTheme="minorEastAsia"/>
+          <w:i/>
+        </w:rPr>
+        <w:t>a</w:t>
+      </w:r>
+      <w:r>
+        <w:rPr>
+          <w:rFonts w:eastAsiaTheme="minorEastAsia"/>
+        </w:rPr>
+        <w:t xml:space="preserve"> </w:t>
+      </w:r>
+      <w:r>
+        <w:rPr>
+          <w:rFonts w:eastAsiaTheme="minorEastAsia"/>
+        </w:rPr>
+        <w:t>in</w:t>
+      </w:r>
+      <w:r>
+        <w:rPr>
+          <w:rFonts w:eastAsiaTheme="minorEastAsia"/>
+        </w:rPr>
+        <w:t xml:space="preserve"> </w:t>
       </w:r>
       <w:r>
         <w:rPr>
@@ -1327,6 +1326,19 @@
       <w:r>
         <w:rPr>
           <w:rFonts w:eastAsiaTheme="minorEastAsia"/>
+          <w:i/>
+        </w:rPr>
+        <w:t>c</w:t>
+      </w:r>
+      <w:r>
+        <w:rPr>
+          <w:rFonts w:eastAsiaTheme="minorEastAsia"/>
+        </w:rPr>
+        <w:t xml:space="preserve"> </w:t>
+      </w:r>
+      <w:r>
+        <w:rPr>
+          <w:rFonts w:eastAsiaTheme="minorEastAsia"/>
         </w:rPr>
         <w:t xml:space="preserve">who </w:t>
       </w:r>
@@ -1377,13 +1389,7 @@
         <w:rPr>
           <w:rFonts w:eastAsiaTheme="minorEastAsia"/>
         </w:rPr>
-        <w:t>account for the mortality of women</w:t>
-      </w:r>
-      <w:r>
-        <w:rPr>
-          <w:rFonts w:eastAsiaTheme="minorEastAsia"/>
-        </w:rPr>
-        <w:t xml:space="preserve"> </w:t>
+        <w:t xml:space="preserve">account for the mortality of women </w:t>
       </w:r>
       <w:r>
         <w:rPr>
@@ -1439,20 +1445,27 @@
         <w:rPr>
           <w:rFonts w:eastAsiaTheme="minorEastAsia"/>
         </w:rPr>
-        <w:t xml:space="preserve"> the fraction of women </w:t>
-      </w:r>
-      <w:r>
-        <w:rPr>
-          <w:rFonts w:eastAsiaTheme="minorEastAsia"/>
-        </w:rPr>
-        <w:t xml:space="preserve">that survived </w:t>
-      </w:r>
-      <w:r>
-        <w:rPr>
-          <w:rFonts w:eastAsiaTheme="minorEastAsia"/>
-        </w:rPr>
-        <w:t xml:space="preserve">up to </w:t>
-      </w:r>
+        <w:t xml:space="preserve"> the fraction of women that survived </w:t>
+      </w:r>
+      <w:r>
+        <w:rPr>
+          <w:rFonts w:eastAsiaTheme="minorEastAsia"/>
+        </w:rPr>
+        <w:t>up to</w:t>
+      </w:r>
+      <w:r>
+        <w:rPr>
+          <w:rFonts w:eastAsiaTheme="minorEastAsia"/>
+        </w:rPr>
+        <w:t xml:space="preserve"> age</w:t>
+      </w:r>
+      <w:r>
+        <w:rPr>
+          <w:rFonts w:eastAsiaTheme="minorEastAsia"/>
+        </w:rPr>
+        <w:t xml:space="preserve"> </w:t>
+      </w:r>
+      <w:proofErr w:type="spellStart"/>
       <w:r>
         <w:rPr>
           <w:rFonts w:eastAsiaTheme="minorEastAsia"/>
@@ -1460,6 +1473,7 @@
         </w:rPr>
         <w:t>a</w:t>
       </w:r>
+      <w:proofErr w:type="spellEnd"/>
       <w:r>
         <w:rPr>
           <w:rFonts w:eastAsiaTheme="minorEastAsia"/>
@@ -1490,19 +1504,51 @@
         <w:rPr>
           <w:rFonts w:eastAsiaTheme="minorEastAsia"/>
         </w:rPr>
-        <w:t xml:space="preserve">in each birth cohort. </w:t>
-      </w:r>
-      <w:r>
-        <w:rPr>
-          <w:rFonts w:eastAsiaTheme="minorEastAsia"/>
-        </w:rPr>
-        <w:t xml:space="preserve">We approximated </w:t>
-      </w:r>
-      <w:r>
-        <w:rPr>
-          <w:rFonts w:eastAsiaTheme="minorEastAsia"/>
-        </w:rPr>
-        <w:t xml:space="preserve">this using </w:t>
+        <w:t>in each birth cohort</w:t>
+      </w:r>
+      <w:r>
+        <w:rPr>
+          <w:rFonts w:eastAsiaTheme="minorEastAsia"/>
+        </w:rPr>
+        <w:t xml:space="preserve"> (where </w:t>
+      </w:r>
+      <m:oMath>
+        <m:r>
+          <w:rPr>
+            <w:rFonts w:ascii="Cambria Math" w:eastAsiaTheme="minorEastAsia" w:hAnsi="Cambria Math"/>
+          </w:rPr>
+          <m:t>α</m:t>
+        </m:r>
+        <m:r>
+          <w:rPr>
+            <w:rFonts w:ascii="Cambria Math" w:eastAsiaTheme="minorEastAsia" w:hAnsi="Cambria Math"/>
+          </w:rPr>
+          <m:t>&lt;a</m:t>
+        </m:r>
+      </m:oMath>
+      <w:r>
+        <w:rPr>
+          <w:rFonts w:eastAsiaTheme="minorEastAsia"/>
+        </w:rPr>
+        <w:t>)</w:t>
+      </w:r>
+      <w:r>
+        <w:rPr>
+          <w:rFonts w:eastAsiaTheme="minorEastAsia"/>
+        </w:rPr>
+        <w:t xml:space="preserve">. </w:t>
+      </w:r>
+      <w:r>
+        <w:rPr>
+          <w:rFonts w:eastAsiaTheme="minorEastAsia"/>
+        </w:rPr>
+        <w:t>We approximate</w:t>
+      </w:r>
+      <w:r>
+        <w:rPr>
+          <w:rFonts w:eastAsiaTheme="minorEastAsia"/>
+        </w:rPr>
+        <w:t xml:space="preserve"> this using </w:t>
       </w:r>
       <w:r>
         <w:rPr>
@@ -1520,13 +1566,7 @@
         <w:rPr>
           <w:rFonts w:eastAsiaTheme="minorEastAsia"/>
         </w:rPr>
-        <w:t>from the UN WPP</w:t>
-      </w:r>
-      <w:r>
-        <w:rPr>
-          <w:rFonts w:eastAsiaTheme="minorEastAsia"/>
-        </w:rPr>
-        <w:t>.</w:t>
+        <w:t>from the UN WPP.</w:t>
       </w:r>
       <w:r>
         <w:rPr>
@@ -1584,13 +1624,7 @@
               <w:rPr>
                 <w:rFonts w:ascii="Cambria Math" w:eastAsia="Cambria Math" w:hAnsi="Cambria Math" w:cs="Cambria Math"/>
               </w:rPr>
-              <m:t>w</m:t>
-            </m:r>
-            <m:r>
-              <w:rPr>
-                <w:rFonts w:ascii="Cambria Math" w:eastAsia="Cambria Math" w:hAnsi="Cambria Math" w:cs="Cambria Math"/>
-              </w:rPr>
-              <m:t>OM</m:t>
+              <m:t>wOM</m:t>
             </m:r>
           </m:e>
           <m:sub>
@@ -1769,13 +1803,7 @@
               <w:rPr>
                 <w:rFonts w:ascii="Cambria Math" w:hAnsi="Cambria Math"/>
               </w:rPr>
-              <m:t>F</m:t>
-            </m:r>
-            <m:r>
-              <w:rPr>
-                <w:rFonts w:ascii="Cambria Math" w:hAnsi="Cambria Math"/>
-              </w:rPr>
-              <m:t>M</m:t>
+              <m:t>FM</m:t>
             </m:r>
           </m:e>
           <m:sub>
@@ -1918,13 +1946,7 @@
               <w:rPr>
                 <w:rFonts w:ascii="Cambria Math" w:hAnsi="Cambria Math"/>
               </w:rPr>
-              <m:t>F</m:t>
-            </m:r>
-            <m:r>
-              <w:rPr>
-                <w:rFonts w:ascii="Cambria Math" w:hAnsi="Cambria Math"/>
-              </w:rPr>
-              <m:t>M</m:t>
+              <m:t>FM</m:t>
             </m:r>
           </m:e>
           <m:sub>
@@ -1949,8 +1971,6 @@
           </m:sub>
         </m:sSub>
       </m:oMath>
-      <w:bookmarkStart w:id="0" w:name="_GoBack"/>
-      <w:bookmarkEnd w:id="0"/>
       <w:r>
         <w:rPr>
           <w:rFonts w:eastAsiaTheme="minorEastAsia"/>
@@ -1971,9 +1991,6 @@
       </w:r>
       <w:r>
         <w:t xml:space="preserve"> different combinations of cohort and age</w:t>
-      </w:r>
-      <w:r>
-        <w:t xml:space="preserve"> for Eq. X</w:t>
       </w:r>
       <w:r>
         <w:t>.</w:t>
@@ -3086,7 +3103,7 @@
 </file>
 
 <file path=customXml/itemProps1.xml><?xml version="1.0" encoding="utf-8"?>
-<ds:datastoreItem xmlns:ds="http://schemas.openxmlformats.org/officeDocument/2006/customXml" ds:itemID="{8877CA0F-320A-4BBA-AC23-2B6BB654CA8D}">
+<ds:datastoreItem xmlns:ds="http://schemas.openxmlformats.org/officeDocument/2006/customXml" ds:itemID="{779C8A01-316F-4B76-9752-CE39110D4686}">
   <ds:schemaRefs>
     <ds:schemaRef ds:uri="http://schemas.openxmlformats.org/officeDocument/2006/bibliography"/>
   </ds:schemaRefs>

</xml_diff>

<commit_message>
added indirect to plot
</commit_message>
<xml_diff>
--- a/paper/3.offspring_death_model_methods-v2.docx
+++ b/paper/3.offspring_death_model_methods-v2.docx
@@ -7,12 +7,14 @@
         <w:rPr>
           <w:b/>
           <w:sz w:val="28"/>
+          <w:lang w:val="fr-FR"/>
         </w:rPr>
       </w:pPr>
       <w:r>
         <w:rPr>
           <w:b/>
           <w:sz w:val="28"/>
+          <w:lang w:val="fr-FR"/>
         </w:rPr>
         <w:t>Kin-</w:t>
       </w:r>
@@ -20,6 +22,7 @@
         <w:rPr>
           <w:b/>
           <w:sz w:val="28"/>
+          <w:lang w:val="fr-FR"/>
         </w:rPr>
         <w:t>C</w:t>
       </w:r>
@@ -27,6 +30,7 @@
         <w:rPr>
           <w:b/>
           <w:sz w:val="28"/>
+          <w:lang w:val="fr-FR"/>
         </w:rPr>
         <w:t xml:space="preserve">ohort </w:t>
       </w:r>
@@ -34,6 +38,7 @@
         <w:rPr>
           <w:b/>
           <w:sz w:val="28"/>
+          <w:lang w:val="fr-FR"/>
         </w:rPr>
         <w:t>analysis</w:t>
       </w:r>
@@ -43,12 +48,14 @@
         <w:rPr>
           <w:i/>
           <w:sz w:val="20"/>
+          <w:lang w:val="fr-FR"/>
         </w:rPr>
       </w:pPr>
       <w:r>
         <w:rPr>
           <w:i/>
           <w:sz w:val="20"/>
+          <w:lang w:val="fr-FR"/>
         </w:rPr>
         <w:t>Diego Alburez-Gutierrez</w:t>
       </w:r>
@@ -56,11 +63,10 @@
         <w:rPr>
           <w:i/>
           <w:sz w:val="20"/>
+          <w:lang w:val="fr-FR"/>
         </w:rPr>
         <w:t xml:space="preserve"> </w:t>
       </w:r>
-      <w:bookmarkStart w:id="0" w:name="_GoBack"/>
-      <w:bookmarkEnd w:id="0"/>
     </w:p>
     <w:p>
       <w:pPr>
@@ -100,23 +106,7 @@
         <w:t xml:space="preserve">the </w:t>
       </w:r>
       <w:r>
-        <w:t>Goodman-</w:t>
-      </w:r>
-      <w:proofErr w:type="spellStart"/>
-      <w:r>
-        <w:t>Keyfitz</w:t>
-      </w:r>
-      <w:proofErr w:type="spellEnd"/>
-      <w:r>
-        <w:t>-</w:t>
-      </w:r>
-      <w:proofErr w:type="spellStart"/>
-      <w:r>
-        <w:t>Pullum</w:t>
-      </w:r>
-      <w:proofErr w:type="spellEnd"/>
-      <w:r>
-        <w:t xml:space="preserve"> kinship equations</w:t>
+        <w:t>Goodman-Keyfitz-Pullum kinship equations</w:t>
       </w:r>
       <w:r>
         <w:t xml:space="preserve"> (GKP equations)</w:t>
@@ -175,311 +165,322 @@
     </w:p>
     <w:p>
       <w:pPr>
+        <w:jc w:val="center"/>
         <w:rPr>
           <w:rFonts w:eastAsiaTheme="minorEastAsia"/>
         </w:rPr>
       </w:pPr>
-      <m:oMathPara>
-        <m:oMath>
-          <m:sSubSup>
-            <m:sSubSupPr>
-              <m:ctrlPr>
-                <w:rPr>
-                  <w:rFonts w:ascii="Cambria Math" w:eastAsia="Cambria Math" w:hAnsi="Cambria Math" w:cs="Cambria Math"/>
-                  <w:i/>
-                </w:rPr>
-              </m:ctrlPr>
-            </m:sSubSupPr>
-            <m:e>
-              <m:r>
-                <w:rPr>
-                  <w:rFonts w:ascii="Cambria Math" w:eastAsia="Cambria Math" w:hAnsi="Cambria Math" w:cs="Cambria Math"/>
-                </w:rPr>
-                <m:t>OD</m:t>
-              </m:r>
-            </m:e>
-            <m:sub>
-              <m:r>
-                <w:rPr>
-                  <w:rFonts w:ascii="Cambria Math" w:eastAsia="Cambria Math" w:hAnsi="Cambria Math" w:cs="Cambria Math"/>
-                </w:rPr>
-                <m:t>(a,c,p)</m:t>
-              </m:r>
-            </m:sub>
-            <m:sup>
-              <m:r>
-                <w:rPr>
-                  <w:rFonts w:ascii="Cambria Math" w:eastAsia="Cambria Math" w:hAnsi="Cambria Math" w:cs="Cambria Math"/>
-                </w:rPr>
-                <m:t>k</m:t>
-              </m:r>
-            </m:sup>
-          </m:sSubSup>
-          <m:r>
-            <w:rPr>
-              <w:rFonts w:ascii="Cambria Math" w:eastAsia="Cambria Math" w:hAnsi="Cambria Math" w:cs="Cambria Math"/>
-            </w:rPr>
-            <m:t>=</m:t>
-          </m:r>
-          <m:nary>
-            <m:naryPr>
-              <m:chr m:val="∑"/>
-              <m:grow m:val="1"/>
-              <m:ctrlPr>
-                <w:rPr>
-                  <w:rFonts w:ascii="Cambria Math" w:hAnsi="Cambria Math"/>
-                </w:rPr>
-              </m:ctrlPr>
-            </m:naryPr>
-            <m:sub>
-              <m:r>
-                <w:rPr>
-                  <w:rFonts w:ascii="Cambria Math" w:eastAsia="Cambria Math" w:hAnsi="Cambria Math" w:cs="Cambria Math"/>
-                </w:rPr>
-                <m:t>x=α</m:t>
-              </m:r>
-            </m:sub>
-            <m:sup>
-              <m:r>
-                <w:rPr>
-                  <w:rFonts w:ascii="Cambria Math" w:eastAsia="Cambria Math" w:hAnsi="Cambria Math" w:cs="Cambria Math"/>
-                </w:rPr>
-                <m:t>a</m:t>
-              </m:r>
-            </m:sup>
-            <m:e>
-              <m:sSub>
-                <m:sSubPr>
-                  <m:ctrlPr>
-                    <w:rPr>
-                      <w:rFonts w:ascii="Cambria Math" w:hAnsi="Cambria Math"/>
-                      <w:i/>
-                    </w:rPr>
-                  </m:ctrlPr>
-                </m:sSubPr>
-                <m:e>
-                  <m:sPre>
-                    <m:sPrePr>
-                      <m:ctrlPr>
-                        <w:rPr>
-                          <w:rFonts w:ascii="Cambria Math" w:hAnsi="Cambria Math"/>
-                          <w:i/>
-                        </w:rPr>
-                      </m:ctrlPr>
-                    </m:sPrePr>
-                    <m:sub>
-                      <m:r>
-                        <w:rPr>
-                          <w:rFonts w:ascii="Cambria Math" w:hAnsi="Cambria Math"/>
-                        </w:rPr>
-                        <m:t>1</m:t>
-                      </m:r>
-                    </m:sub>
-                    <m:sup/>
-                    <m:e>
-                      <m:r>
-                        <w:rPr>
-                          <w:rFonts w:ascii="Cambria Math" w:hAnsi="Cambria Math"/>
-                        </w:rPr>
-                        <m:t>F</m:t>
-                      </m:r>
-                    </m:e>
-                  </m:sPre>
-                </m:e>
-                <m:sub>
-                  <m:r>
-                    <w:rPr>
-                      <w:rFonts w:ascii="Cambria Math" w:hAnsi="Cambria Math"/>
-                    </w:rPr>
-                    <m:t>(x,c,p)</m:t>
-                  </m:r>
-                </m:sub>
-              </m:sSub>
-            </m:e>
-          </m:nary>
-          <m:r>
-            <w:rPr>
-              <w:rFonts w:ascii="Cambria Math" w:hAnsi="Cambria Math"/>
-            </w:rPr>
-            <m:t>-</m:t>
-          </m:r>
-          <m:nary>
-            <m:naryPr>
-              <m:chr m:val="∑"/>
-              <m:grow m:val="1"/>
-              <m:ctrlPr>
-                <w:rPr>
-                  <w:rFonts w:ascii="Cambria Math" w:hAnsi="Cambria Math"/>
-                </w:rPr>
-              </m:ctrlPr>
-            </m:naryPr>
-            <m:sub>
-              <m:r>
-                <w:rPr>
-                  <w:rFonts w:ascii="Cambria Math" w:eastAsia="Cambria Math" w:hAnsi="Cambria Math" w:cs="Cambria Math"/>
-                </w:rPr>
-                <m:t>x=α</m:t>
-              </m:r>
-            </m:sub>
-            <m:sup>
-              <m:r>
-                <w:rPr>
-                  <w:rFonts w:ascii="Cambria Math" w:eastAsia="Cambria Math" w:hAnsi="Cambria Math" w:cs="Cambria Math"/>
-                </w:rPr>
-                <m:t>a</m:t>
-              </m:r>
-            </m:sup>
-            <m:e>
-              <m:sSub>
-                <m:sSubPr>
-                  <m:ctrlPr>
-                    <w:rPr>
-                      <w:rFonts w:ascii="Cambria Math" w:hAnsi="Cambria Math"/>
-                      <w:i/>
-                    </w:rPr>
-                  </m:ctrlPr>
-                </m:sSubPr>
-                <m:e>
-                  <m:sPre>
-                    <m:sPrePr>
-                      <m:ctrlPr>
-                        <w:rPr>
-                          <w:rFonts w:ascii="Cambria Math" w:hAnsi="Cambria Math"/>
-                          <w:i/>
-                        </w:rPr>
-                      </m:ctrlPr>
-                    </m:sPrePr>
-                    <m:sub>
-                      <m:r>
-                        <w:rPr>
-                          <w:rFonts w:ascii="Cambria Math" w:hAnsi="Cambria Math"/>
-                        </w:rPr>
-                        <m:t>1</m:t>
-                      </m:r>
-                    </m:sub>
-                    <m:sup/>
-                    <m:e>
-                      <m:r>
-                        <w:rPr>
-                          <w:rFonts w:ascii="Cambria Math" w:hAnsi="Cambria Math"/>
-                        </w:rPr>
-                        <m:t>F</m:t>
-                      </m:r>
-                    </m:e>
-                  </m:sPre>
-                </m:e>
-                <m:sub>
-                  <m:r>
-                    <w:rPr>
-                      <w:rFonts w:ascii="Cambria Math" w:hAnsi="Cambria Math"/>
-                    </w:rPr>
-                    <m:t>(x,c,p)</m:t>
-                  </m:r>
-                </m:sub>
-              </m:sSub>
-            </m:e>
-          </m:nary>
-          <m:sPre>
-            <m:sPrePr>
-              <m:ctrlPr>
-                <w:rPr>
-                  <w:rFonts w:ascii="Cambria Math" w:hAnsi="Cambria Math"/>
-                  <w:i/>
-                </w:rPr>
-              </m:ctrlPr>
-            </m:sPrePr>
-            <m:sub>
-              <m:r>
-                <w:rPr>
-                  <w:rFonts w:ascii="Cambria Math" w:hAnsi="Cambria Math"/>
-                </w:rPr>
-                <m:t>1</m:t>
-              </m:r>
-            </m:sub>
-            <m:sup/>
-            <m:e>
-              <m:sSub>
-                <m:sSubPr>
-                  <m:ctrlPr>
-                    <w:rPr>
-                      <w:rFonts w:ascii="Cambria Math" w:hAnsi="Cambria Math"/>
-                      <w:i/>
-                    </w:rPr>
-                  </m:ctrlPr>
-                </m:sSubPr>
-                <m:e>
-                  <m:r>
-                    <w:rPr>
-                      <w:rFonts w:ascii="Cambria Math" w:hAnsi="Cambria Math"/>
-                    </w:rPr>
-                    <m:t>l</m:t>
-                  </m:r>
-                </m:e>
-                <m:sub>
-                  <m:r>
-                    <w:rPr>
-                      <w:rFonts w:ascii="Cambria Math" w:hAnsi="Cambria Math"/>
-                    </w:rPr>
-                    <m:t>(</m:t>
-                  </m:r>
-                  <m:func>
-                    <m:funcPr>
-                      <m:ctrlPr>
-                        <w:rPr>
-                          <w:rFonts w:ascii="Cambria Math" w:hAnsi="Cambria Math"/>
-                        </w:rPr>
-                      </m:ctrlPr>
-                    </m:funcPr>
-                    <m:fName>
-                      <m:r>
-                        <m:rPr>
-                          <m:sty m:val="p"/>
-                        </m:rPr>
-                        <w:rPr>
-                          <w:rFonts w:ascii="Cambria Math" w:hAnsi="Cambria Math"/>
-                        </w:rPr>
-                        <m:t>min</m:t>
-                      </m:r>
-                      <m:ctrlPr>
-                        <w:rPr>
-                          <w:rFonts w:ascii="Cambria Math" w:hAnsi="Cambria Math"/>
-                          <w:i/>
-                        </w:rPr>
-                      </m:ctrlPr>
-                    </m:fName>
-                    <m:e>
-                      <m:d>
-                        <m:dPr>
-                          <m:ctrlPr>
-                            <w:rPr>
-                              <w:rFonts w:ascii="Cambria Math" w:hAnsi="Cambria Math"/>
-                              <w:i/>
-                            </w:rPr>
-                          </m:ctrlPr>
-                        </m:dPr>
-                        <m:e>
-                          <m:r>
-                            <w:rPr>
-                              <w:rFonts w:ascii="Cambria Math" w:hAnsi="Cambria Math"/>
-                            </w:rPr>
-                            <m:t>a-x,k</m:t>
-                          </m:r>
-                        </m:e>
-                      </m:d>
-                    </m:e>
-                  </m:func>
-                  <m:r>
-                    <w:rPr>
-                      <w:rFonts w:ascii="Cambria Math" w:hAnsi="Cambria Math"/>
-                    </w:rPr>
-                    <m:t>,c+x,p)</m:t>
-                  </m:r>
-                </m:sub>
-              </m:sSub>
-            </m:e>
-          </m:sPre>
-        </m:oMath>
-      </m:oMathPara>
+      <m:oMath>
+        <m:sSubSup>
+          <m:sSubSupPr>
+            <m:ctrlPr>
+              <w:rPr>
+                <w:rFonts w:ascii="Cambria Math" w:eastAsia="Cambria Math" w:hAnsi="Cambria Math" w:cs="Cambria Math"/>
+                <w:i/>
+              </w:rPr>
+            </m:ctrlPr>
+          </m:sSubSupPr>
+          <m:e>
+            <m:r>
+              <w:rPr>
+                <w:rFonts w:ascii="Cambria Math" w:eastAsia="Cambria Math" w:hAnsi="Cambria Math" w:cs="Cambria Math"/>
+              </w:rPr>
+              <m:t>OD</m:t>
+            </m:r>
+          </m:e>
+          <m:sub>
+            <m:r>
+              <w:rPr>
+                <w:rFonts w:ascii="Cambria Math" w:eastAsia="Cambria Math" w:hAnsi="Cambria Math" w:cs="Cambria Math"/>
+              </w:rPr>
+              <m:t>(a,c,p)</m:t>
+            </m:r>
+          </m:sub>
+          <m:sup>
+            <m:r>
+              <w:rPr>
+                <w:rFonts w:ascii="Cambria Math" w:eastAsia="Cambria Math" w:hAnsi="Cambria Math" w:cs="Cambria Math"/>
+              </w:rPr>
+              <m:t>k</m:t>
+            </m:r>
+          </m:sup>
+        </m:sSubSup>
+        <m:r>
+          <w:rPr>
+            <w:rFonts w:ascii="Cambria Math" w:eastAsia="Cambria Math" w:hAnsi="Cambria Math" w:cs="Cambria Math"/>
+          </w:rPr>
+          <m:t>=</m:t>
+        </m:r>
+        <m:nary>
+          <m:naryPr>
+            <m:chr m:val="∑"/>
+            <m:grow m:val="1"/>
+            <m:ctrlPr>
+              <w:rPr>
+                <w:rFonts w:ascii="Cambria Math" w:hAnsi="Cambria Math"/>
+              </w:rPr>
+            </m:ctrlPr>
+          </m:naryPr>
+          <m:sub>
+            <m:r>
+              <w:rPr>
+                <w:rFonts w:ascii="Cambria Math" w:eastAsia="Cambria Math" w:hAnsi="Cambria Math" w:cs="Cambria Math"/>
+              </w:rPr>
+              <m:t>x=α</m:t>
+            </m:r>
+          </m:sub>
+          <m:sup>
+            <m:r>
+              <w:rPr>
+                <w:rFonts w:ascii="Cambria Math" w:eastAsia="Cambria Math" w:hAnsi="Cambria Math" w:cs="Cambria Math"/>
+              </w:rPr>
+              <m:t>a</m:t>
+            </m:r>
+          </m:sup>
+          <m:e>
+            <m:sSub>
+              <m:sSubPr>
+                <m:ctrlPr>
+                  <w:rPr>
+                    <w:rFonts w:ascii="Cambria Math" w:hAnsi="Cambria Math"/>
+                    <w:i/>
+                  </w:rPr>
+                </m:ctrlPr>
+              </m:sSubPr>
+              <m:e>
+                <m:sPre>
+                  <m:sPrePr>
+                    <m:ctrlPr>
+                      <w:rPr>
+                        <w:rFonts w:ascii="Cambria Math" w:hAnsi="Cambria Math"/>
+                        <w:i/>
+                      </w:rPr>
+                    </m:ctrlPr>
+                  </m:sPrePr>
+                  <m:sub>
+                    <m:r>
+                      <w:rPr>
+                        <w:rFonts w:ascii="Cambria Math" w:hAnsi="Cambria Math"/>
+                      </w:rPr>
+                      <m:t>1</m:t>
+                    </m:r>
+                  </m:sub>
+                  <m:sup/>
+                  <m:e>
+                    <m:r>
+                      <w:rPr>
+                        <w:rFonts w:ascii="Cambria Math" w:hAnsi="Cambria Math"/>
+                      </w:rPr>
+                      <m:t>F</m:t>
+                    </m:r>
+                  </m:e>
+                </m:sPre>
+              </m:e>
+              <m:sub>
+                <m:r>
+                  <w:rPr>
+                    <w:rFonts w:ascii="Cambria Math" w:hAnsi="Cambria Math"/>
+                  </w:rPr>
+                  <m:t>(x,c,p)</m:t>
+                </m:r>
+              </m:sub>
+            </m:sSub>
+          </m:e>
+        </m:nary>
+        <m:r>
+          <w:rPr>
+            <w:rFonts w:ascii="Cambria Math" w:hAnsi="Cambria Math"/>
+          </w:rPr>
+          <m:t>-</m:t>
+        </m:r>
+        <m:nary>
+          <m:naryPr>
+            <m:chr m:val="∑"/>
+            <m:grow m:val="1"/>
+            <m:ctrlPr>
+              <w:rPr>
+                <w:rFonts w:ascii="Cambria Math" w:hAnsi="Cambria Math"/>
+              </w:rPr>
+            </m:ctrlPr>
+          </m:naryPr>
+          <m:sub>
+            <m:r>
+              <w:rPr>
+                <w:rFonts w:ascii="Cambria Math" w:eastAsia="Cambria Math" w:hAnsi="Cambria Math" w:cs="Cambria Math"/>
+              </w:rPr>
+              <m:t>x=α</m:t>
+            </m:r>
+          </m:sub>
+          <m:sup>
+            <m:r>
+              <w:rPr>
+                <w:rFonts w:ascii="Cambria Math" w:eastAsia="Cambria Math" w:hAnsi="Cambria Math" w:cs="Cambria Math"/>
+              </w:rPr>
+              <m:t>a</m:t>
+            </m:r>
+          </m:sup>
+          <m:e>
+            <m:sSub>
+              <m:sSubPr>
+                <m:ctrlPr>
+                  <w:rPr>
+                    <w:rFonts w:ascii="Cambria Math" w:hAnsi="Cambria Math"/>
+                    <w:i/>
+                  </w:rPr>
+                </m:ctrlPr>
+              </m:sSubPr>
+              <m:e>
+                <m:sPre>
+                  <m:sPrePr>
+                    <m:ctrlPr>
+                      <w:rPr>
+                        <w:rFonts w:ascii="Cambria Math" w:hAnsi="Cambria Math"/>
+                        <w:i/>
+                      </w:rPr>
+                    </m:ctrlPr>
+                  </m:sPrePr>
+                  <m:sub>
+                    <m:r>
+                      <w:rPr>
+                        <w:rFonts w:ascii="Cambria Math" w:hAnsi="Cambria Math"/>
+                      </w:rPr>
+                      <m:t>1</m:t>
+                    </m:r>
+                  </m:sub>
+                  <m:sup/>
+                  <m:e>
+                    <m:r>
+                      <w:rPr>
+                        <w:rFonts w:ascii="Cambria Math" w:hAnsi="Cambria Math"/>
+                      </w:rPr>
+                      <m:t>F</m:t>
+                    </m:r>
+                  </m:e>
+                </m:sPre>
+              </m:e>
+              <m:sub>
+                <m:r>
+                  <w:rPr>
+                    <w:rFonts w:ascii="Cambria Math" w:hAnsi="Cambria Math"/>
+                  </w:rPr>
+                  <m:t>(x,c,p)</m:t>
+                </m:r>
+              </m:sub>
+            </m:sSub>
+          </m:e>
+        </m:nary>
+        <m:sPre>
+          <m:sPrePr>
+            <m:ctrlPr>
+              <w:rPr>
+                <w:rFonts w:ascii="Cambria Math" w:hAnsi="Cambria Math"/>
+                <w:i/>
+              </w:rPr>
+            </m:ctrlPr>
+          </m:sPrePr>
+          <m:sub>
+            <m:r>
+              <w:rPr>
+                <w:rFonts w:ascii="Cambria Math" w:hAnsi="Cambria Math"/>
+              </w:rPr>
+              <m:t>1</m:t>
+            </m:r>
+          </m:sub>
+          <m:sup/>
+          <m:e>
+            <m:sSub>
+              <m:sSubPr>
+                <m:ctrlPr>
+                  <w:rPr>
+                    <w:rFonts w:ascii="Cambria Math" w:hAnsi="Cambria Math"/>
+                    <w:i/>
+                  </w:rPr>
+                </m:ctrlPr>
+              </m:sSubPr>
+              <m:e>
+                <m:r>
+                  <w:rPr>
+                    <w:rFonts w:ascii="Cambria Math" w:hAnsi="Cambria Math"/>
+                  </w:rPr>
+                  <m:t>l</m:t>
+                </m:r>
+              </m:e>
+              <m:sub>
+                <m:r>
+                  <w:rPr>
+                    <w:rFonts w:ascii="Cambria Math" w:hAnsi="Cambria Math"/>
+                  </w:rPr>
+                  <m:t>(</m:t>
+                </m:r>
+                <m:func>
+                  <m:funcPr>
+                    <m:ctrlPr>
+                      <w:rPr>
+                        <w:rFonts w:ascii="Cambria Math" w:hAnsi="Cambria Math"/>
+                      </w:rPr>
+                    </m:ctrlPr>
+                  </m:funcPr>
+                  <m:fName>
+                    <m:r>
+                      <m:rPr>
+                        <m:sty m:val="p"/>
+                      </m:rPr>
+                      <w:rPr>
+                        <w:rFonts w:ascii="Cambria Math" w:hAnsi="Cambria Math"/>
+                      </w:rPr>
+                      <m:t>min</m:t>
+                    </m:r>
+                    <m:ctrlPr>
+                      <w:rPr>
+                        <w:rFonts w:ascii="Cambria Math" w:hAnsi="Cambria Math"/>
+                        <w:i/>
+                      </w:rPr>
+                    </m:ctrlPr>
+                  </m:fName>
+                  <m:e>
+                    <m:d>
+                      <m:dPr>
+                        <m:ctrlPr>
+                          <w:rPr>
+                            <w:rFonts w:ascii="Cambria Math" w:hAnsi="Cambria Math"/>
+                            <w:i/>
+                          </w:rPr>
+                        </m:ctrlPr>
+                      </m:dPr>
+                      <m:e>
+                        <m:r>
+                          <w:rPr>
+                            <w:rFonts w:ascii="Cambria Math" w:hAnsi="Cambria Math"/>
+                          </w:rPr>
+                          <m:t>a-x,k</m:t>
+                        </m:r>
+                      </m:e>
+                    </m:d>
+                  </m:e>
+                </m:func>
+                <m:r>
+                  <w:rPr>
+                    <w:rFonts w:ascii="Cambria Math" w:hAnsi="Cambria Math"/>
+                  </w:rPr>
+                  <m:t>,c+x,p)</m:t>
+                </m:r>
+              </m:sub>
+            </m:sSub>
+          </m:e>
+        </m:sPre>
+      </m:oMath>
+      <w:r>
+        <w:rPr>
+          <w:rFonts w:eastAsiaTheme="minorEastAsia"/>
+        </w:rPr>
+        <w:t xml:space="preserve">       </w:t>
+      </w:r>
+      <w:r>
+        <w:rPr>
+          <w:rFonts w:eastAsiaTheme="minorEastAsia"/>
+        </w:rPr>
+        <w:t>(1)</w:t>
+      </w:r>
     </w:p>
     <w:p>
       <w:r>
@@ -665,419 +666,6 @@
           <w:rFonts w:eastAsiaTheme="minorEastAsia"/>
         </w:rPr>
       </w:pPr>
-      <m:oMathPara>
-        <m:oMath>
-          <m:sSubSup>
-            <m:sSubSupPr>
-              <m:ctrlPr>
-                <w:rPr>
-                  <w:rFonts w:ascii="Cambria Math" w:eastAsia="Cambria Math" w:hAnsi="Cambria Math" w:cs="Cambria Math"/>
-                  <w:i/>
-                </w:rPr>
-              </m:ctrlPr>
-            </m:sSubSupPr>
-            <m:e>
-              <m:sPre>
-                <m:sPrePr>
-                  <m:ctrlPr>
-                    <w:rPr>
-                      <w:rFonts w:ascii="Cambria Math" w:eastAsia="Cambria Math" w:hAnsi="Cambria Math" w:cs="Cambria Math"/>
-                      <w:i/>
-                    </w:rPr>
-                  </m:ctrlPr>
-                </m:sPrePr>
-                <m:sub>
-                  <m:r>
-                    <w:rPr>
-                      <w:rFonts w:ascii="Cambria Math" w:eastAsia="Cambria Math" w:hAnsi="Cambria Math" w:cs="Cambria Math"/>
-                    </w:rPr>
-                    <m:t>1</m:t>
-                  </m:r>
-                </m:sub>
-                <m:sup/>
-                <m:e>
-                  <m:r>
-                    <w:rPr>
-                      <w:rFonts w:ascii="Cambria Math" w:eastAsia="Cambria Math" w:hAnsi="Cambria Math" w:cs="Cambria Math"/>
-                    </w:rPr>
-                    <m:t>q</m:t>
-                  </m:r>
-                </m:e>
-              </m:sPre>
-            </m:e>
-            <m:sub>
-              <m:d>
-                <m:dPr>
-                  <m:ctrlPr>
-                    <w:rPr>
-                      <w:rFonts w:ascii="Cambria Math" w:eastAsia="Cambria Math" w:hAnsi="Cambria Math" w:cs="Cambria Math"/>
-                      <w:i/>
-                    </w:rPr>
-                  </m:ctrlPr>
-                </m:dPr>
-                <m:e>
-                  <m:r>
-                    <w:rPr>
-                      <w:rFonts w:ascii="Cambria Math" w:eastAsia="Cambria Math" w:hAnsi="Cambria Math" w:cs="Cambria Math"/>
-                    </w:rPr>
-                    <m:t>a,c,p</m:t>
-                  </m:r>
-                </m:e>
-              </m:d>
-            </m:sub>
-            <m:sup>
-              <m:r>
-                <w:rPr>
-                  <w:rFonts w:ascii="Cambria Math" w:eastAsia="Cambria Math" w:hAnsi="Cambria Math" w:cs="Cambria Math"/>
-                </w:rPr>
-                <m:t>k</m:t>
-              </m:r>
-            </m:sup>
-          </m:sSubSup>
-          <m:r>
-            <w:rPr>
-              <w:rFonts w:ascii="Cambria Math" w:eastAsia="Cambria Math" w:hAnsi="Cambria Math" w:cs="Cambria Math"/>
-            </w:rPr>
-            <m:t>=1-</m:t>
-          </m:r>
-          <m:sSup>
-            <m:sSupPr>
-              <m:ctrlPr>
-                <w:rPr>
-                  <w:rFonts w:ascii="Cambria Math" w:eastAsia="Cambria Math" w:hAnsi="Cambria Math" w:cs="Cambria Math"/>
-                  <w:i/>
-                </w:rPr>
-              </m:ctrlPr>
-            </m:sSupPr>
-            <m:e>
-              <m:r>
-                <w:rPr>
-                  <w:rFonts w:ascii="Cambria Math" w:eastAsia="Cambria Math" w:hAnsi="Cambria Math" w:cs="Cambria Math"/>
-                </w:rPr>
-                <m:t>e</m:t>
-              </m:r>
-            </m:e>
-            <m:sup>
-              <m:r>
-                <w:rPr>
-                  <w:rFonts w:ascii="Cambria Math" w:eastAsia="Cambria Math" w:hAnsi="Cambria Math" w:cs="Cambria Math"/>
-                </w:rPr>
-                <m:t>-h(a,c,p)</m:t>
-              </m:r>
-            </m:sup>
-          </m:sSup>
-        </m:oMath>
-      </m:oMathPara>
-    </w:p>
-    <w:p>
-      <w:pPr>
-        <w:rPr>
-          <w:rFonts w:eastAsiaTheme="minorEastAsia"/>
-        </w:rPr>
-      </w:pPr>
-      <w:r>
-        <w:t xml:space="preserve">where </w:t>
-      </w:r>
-      <m:oMath>
-        <m:r>
-          <w:rPr>
-            <w:rFonts w:ascii="Cambria Math" w:hAnsi="Cambria Math"/>
-          </w:rPr>
-          <m:t>h(a,c,p)=</m:t>
-        </m:r>
-        <m:sSubSup>
-          <m:sSubSupPr>
-            <m:ctrlPr>
-              <w:rPr>
-                <w:rFonts w:ascii="Cambria Math" w:eastAsia="Cambria Math" w:hAnsi="Cambria Math" w:cs="Cambria Math"/>
-                <w:i/>
-              </w:rPr>
-            </m:ctrlPr>
-          </m:sSubSupPr>
-          <m:e>
-            <m:r>
-              <w:rPr>
-                <w:rFonts w:ascii="Cambria Math" w:eastAsia="Cambria Math" w:hAnsi="Cambria Math" w:cs="Cambria Math"/>
-              </w:rPr>
-              <m:t>OD</m:t>
-            </m:r>
-          </m:e>
-          <m:sub>
-            <m:d>
-              <m:dPr>
-                <m:ctrlPr>
-                  <w:rPr>
-                    <w:rFonts w:ascii="Cambria Math" w:eastAsia="Cambria Math" w:hAnsi="Cambria Math" w:cs="Cambria Math"/>
-                    <w:i/>
-                  </w:rPr>
-                </m:ctrlPr>
-              </m:dPr>
-              <m:e>
-                <m:r>
-                  <w:rPr>
-                    <w:rFonts w:ascii="Cambria Math" w:eastAsia="Cambria Math" w:hAnsi="Cambria Math" w:cs="Cambria Math"/>
-                  </w:rPr>
-                  <m:t>a+1,c,p</m:t>
-                </m:r>
-              </m:e>
-            </m:d>
-          </m:sub>
-          <m:sup>
-            <m:r>
-              <w:rPr>
-                <w:rFonts w:ascii="Cambria Math" w:eastAsia="Cambria Math" w:hAnsi="Cambria Math" w:cs="Cambria Math"/>
-              </w:rPr>
-              <m:t>k</m:t>
-            </m:r>
-          </m:sup>
-        </m:sSubSup>
-        <m:r>
-          <w:rPr>
-            <w:rFonts w:ascii="Cambria Math" w:eastAsia="Cambria Math" w:hAnsi="Cambria Math" w:cs="Cambria Math"/>
-          </w:rPr>
-          <m:t xml:space="preserve">- </m:t>
-        </m:r>
-        <m:sSubSup>
-          <m:sSubSupPr>
-            <m:ctrlPr>
-              <w:rPr>
-                <w:rFonts w:ascii="Cambria Math" w:eastAsia="Cambria Math" w:hAnsi="Cambria Math" w:cs="Cambria Math"/>
-                <w:i/>
-              </w:rPr>
-            </m:ctrlPr>
-          </m:sSubSupPr>
-          <m:e>
-            <m:r>
-              <w:rPr>
-                <w:rFonts w:ascii="Cambria Math" w:eastAsia="Cambria Math" w:hAnsi="Cambria Math" w:cs="Cambria Math"/>
-              </w:rPr>
-              <m:t>OD</m:t>
-            </m:r>
-          </m:e>
-          <m:sub>
-            <m:d>
-              <m:dPr>
-                <m:ctrlPr>
-                  <w:rPr>
-                    <w:rFonts w:ascii="Cambria Math" w:eastAsia="Cambria Math" w:hAnsi="Cambria Math" w:cs="Cambria Math"/>
-                    <w:i/>
-                  </w:rPr>
-                </m:ctrlPr>
-              </m:dPr>
-              <m:e>
-                <m:r>
-                  <w:rPr>
-                    <w:rFonts w:ascii="Cambria Math" w:eastAsia="Cambria Math" w:hAnsi="Cambria Math" w:cs="Cambria Math"/>
-                  </w:rPr>
-                  <m:t>a,c,p</m:t>
-                </m:r>
-              </m:e>
-            </m:d>
-          </m:sub>
-          <m:sup>
-            <m:r>
-              <w:rPr>
-                <w:rFonts w:ascii="Cambria Math" w:eastAsia="Cambria Math" w:hAnsi="Cambria Math" w:cs="Cambria Math"/>
-              </w:rPr>
-              <m:t>k</m:t>
-            </m:r>
-          </m:sup>
-        </m:sSubSup>
-      </m:oMath>
-      <w:r>
-        <w:rPr>
-          <w:rFonts w:eastAsiaTheme="minorEastAsia"/>
-        </w:rPr>
-        <w:t xml:space="preserve"> is </w:t>
-      </w:r>
-      <w:r>
-        <w:rPr>
-          <w:rFonts w:eastAsiaTheme="minorEastAsia"/>
-        </w:rPr>
-        <w:t xml:space="preserve">the hazard rate of experiencing </w:t>
-      </w:r>
-      <w:r>
-        <w:rPr>
-          <w:rFonts w:eastAsiaTheme="minorEastAsia"/>
-        </w:rPr>
-        <w:t xml:space="preserve">the </w:t>
-      </w:r>
-      <w:r>
-        <w:rPr>
-          <w:rFonts w:eastAsiaTheme="minorEastAsia"/>
-        </w:rPr>
-        <w:t>death</w:t>
-      </w:r>
-      <w:r>
-        <w:rPr>
-          <w:rFonts w:eastAsiaTheme="minorEastAsia"/>
-        </w:rPr>
-        <w:t xml:space="preserve"> </w:t>
-      </w:r>
-      <w:r>
-        <w:rPr>
-          <w:rFonts w:eastAsiaTheme="minorEastAsia"/>
-        </w:rPr>
-        <w:t xml:space="preserve">of a child </w:t>
-      </w:r>
-      <w:r>
-        <w:rPr>
-          <w:rFonts w:eastAsiaTheme="minorEastAsia"/>
-        </w:rPr>
-        <w:t xml:space="preserve">younger than </w:t>
-      </w:r>
-      <w:r>
-        <w:rPr>
-          <w:rFonts w:eastAsiaTheme="minorEastAsia"/>
-          <w:i/>
-        </w:rPr>
-        <w:t>k</w:t>
-      </w:r>
-      <w:r>
-        <w:rPr>
-          <w:rFonts w:eastAsiaTheme="minorEastAsia"/>
-        </w:rPr>
-        <w:t xml:space="preserve"> </w:t>
-      </w:r>
-      <w:r>
-        <w:fldChar w:fldCharType="begin"/>
-      </w:r>
-      <w:r>
-        <w:instrText xml:space="preserve"> ADDIN ZOTERO_ITEM CSL_CITATION {"citationID":"cT4xChNH","properties":{"formattedCitation":"(Wachter 2014)","plainCitation":"(Wachter 2014)","noteIndex":0},"citationItems":[{"id":477,"uris":["http://zotero.org/groups/2241996/items/XHBET453"],"uri":["http://zotero.org/groups/2241996/items/XHBET453"],"itemData":{"id":477,"type":"book","title":"Essential demographic methods","publisher":"Harvard Univ. Press","publisher-place":"Cambridge, Mass.","number-of-pages":"288","source":"Gemeinsamer Bibliotheksverbund ISBN","event-place":"Cambridge, Mass.","ISBN":"978-0-674-04557-6","note":"OCLC: 931410976","language":"eng","author":[{"family":"Wachter","given":"Kenneth W."}],"issued":{"date-parts":[["2014"]]}}}],"schema":"https://github.com/citation-style-language/schema/raw/master/csl-citation.json"} </w:instrText>
-      </w:r>
-      <w:r>
-        <w:fldChar w:fldCharType="separate"/>
-      </w:r>
-      <w:r>
-        <w:rPr>
-          <w:rFonts w:ascii="Calibri" w:hAnsi="Calibri"/>
-        </w:rPr>
-        <w:t>(Wachter 2014)</w:t>
-      </w:r>
-      <w:r>
-        <w:fldChar w:fldCharType="end"/>
-      </w:r>
-      <w:r>
-        <w:t xml:space="preserve">. </w:t>
-      </w:r>
-      <w:r>
-        <w:t>W</w:t>
-      </w:r>
-      <w:r>
-        <w:t xml:space="preserve">e create a life table </w:t>
-      </w:r>
-      <w:r>
-        <w:fldChar w:fldCharType="begin"/>
-      </w:r>
-      <w:r>
-        <w:instrText xml:space="preserve"> ADDIN ZOTERO_ITEM CSL_CITATION {"citationID":"LFQVXY2z","properties":{"formattedCitation":"(Preston, Heuveline, and Guillot 2001)","plainCitation":"(Preston, Heuveline, and Guillot 2001)","noteIndex":0},"citationItems":[{"id":601,"uris":["http://zotero.org/groups/2241996/items/A88IZKYU"],"uri":["http://zotero.org/groups/2241996/items/A88IZKYU"],"itemData":{"id":601,"type":"book","title":"Demography: measuring and modeling population processes","publisher":"Blackwell Publishers","publisher-place":"Malden, MA","number-of-pages":"291","source":"Library of Congress ISBN","event-place":"Malden, MA","ISBN":"978-1-55786-214-3","call-number":"HB849.4 .P73 2001","shortTitle":"Demography","author":[{"family":"Preston","given":"Samuel H."},{"family":"Heuveline","given":"Patrick"},{"family":"Guillot","given":"Michel"}],"issued":{"date-parts":[["2001"]]}}}],"schema":"https://github.com/citation-style-language/schema/raw/master/csl-citation.json"} </w:instrText>
-      </w:r>
-      <w:r>
-        <w:fldChar w:fldCharType="separate"/>
-      </w:r>
-      <w:r>
-        <w:rPr>
-          <w:rFonts w:ascii="Calibri" w:hAnsi="Calibri"/>
-        </w:rPr>
-        <w:t xml:space="preserve">(Preston, Heuveline, and </w:t>
-      </w:r>
-      <w:proofErr w:type="spellStart"/>
-      <w:r>
-        <w:rPr>
-          <w:rFonts w:ascii="Calibri" w:hAnsi="Calibri"/>
-        </w:rPr>
-        <w:t>Guillot</w:t>
-      </w:r>
-      <w:proofErr w:type="spellEnd"/>
-      <w:r>
-        <w:rPr>
-          <w:rFonts w:ascii="Calibri" w:hAnsi="Calibri"/>
-        </w:rPr>
-        <w:t xml:space="preserve"> 2001)</w:t>
-      </w:r>
-      <w:r>
-        <w:fldChar w:fldCharType="end"/>
-      </w:r>
-      <w:r>
-        <w:t xml:space="preserve"> </w:t>
-      </w:r>
-      <w:r>
-        <w:t xml:space="preserve">with </w:t>
-      </w:r>
-      <w:r>
-        <w:rPr>
-          <w:rFonts w:eastAsiaTheme="minorEastAsia"/>
-        </w:rPr>
-        <w:t xml:space="preserve">a unit radix </w:t>
-      </w:r>
-      <m:oMath>
-        <m:sSubSup>
-          <m:sSubSupPr>
-            <m:ctrlPr>
-              <w:rPr>
-                <w:rFonts w:ascii="Cambria Math" w:hAnsi="Cambria Math"/>
-                <w:i/>
-              </w:rPr>
-            </m:ctrlPr>
-          </m:sSubSupPr>
-          <m:e>
-            <m:sPre>
-              <m:sPrePr>
-                <m:ctrlPr>
-                  <w:rPr>
-                    <w:rFonts w:ascii="Cambria Math" w:hAnsi="Cambria Math"/>
-                    <w:i/>
-                  </w:rPr>
-                </m:ctrlPr>
-              </m:sPrePr>
-              <m:sub/>
-              <m:sup/>
-              <m:e>
-                <m:r>
-                  <w:rPr>
-                    <w:rFonts w:ascii="Cambria Math" w:hAnsi="Cambria Math"/>
-                  </w:rPr>
-                  <m:t>l</m:t>
-                </m:r>
-              </m:e>
-            </m:sPre>
-          </m:e>
-          <m:sub>
-            <m:r>
-              <w:rPr>
-                <w:rFonts w:ascii="Cambria Math" w:hAnsi="Cambria Math"/>
-              </w:rPr>
-              <m:t>0</m:t>
-            </m:r>
-          </m:sub>
-          <m:sup>
-            <m:r>
-              <w:rPr>
-                <w:rFonts w:ascii="Cambria Math" w:hAnsi="Cambria Math"/>
-              </w:rPr>
-              <m:t>k</m:t>
-            </m:r>
-          </m:sup>
-        </m:sSubSup>
-        <m:r>
-          <w:rPr>
-            <w:rFonts w:ascii="Cambria Math" w:hAnsi="Cambria Math"/>
-          </w:rPr>
-          <m:t>=1</m:t>
-        </m:r>
-      </m:oMath>
-      <w:r>
-        <w:rPr>
-          <w:rFonts w:eastAsiaTheme="minorEastAsia"/>
-        </w:rPr>
-        <w:t xml:space="preserve"> </w:t>
-      </w:r>
-      <w:r>
-        <w:t>where</w:t>
-      </w:r>
-      <w:r>
-        <w:t xml:space="preserve"> </w:t>
-      </w:r>
       <m:oMath>
         <m:sSubSup>
           <m:sSubSupPr>
@@ -1146,6 +734,409 @@
             </m:r>
           </m:sup>
         </m:sSubSup>
+        <m:r>
+          <w:rPr>
+            <w:rFonts w:ascii="Cambria Math" w:eastAsia="Cambria Math" w:hAnsi="Cambria Math" w:cs="Cambria Math"/>
+          </w:rPr>
+          <m:t>=1-</m:t>
+        </m:r>
+        <m:sSup>
+          <m:sSupPr>
+            <m:ctrlPr>
+              <w:rPr>
+                <w:rFonts w:ascii="Cambria Math" w:eastAsia="Cambria Math" w:hAnsi="Cambria Math" w:cs="Cambria Math"/>
+                <w:i/>
+              </w:rPr>
+            </m:ctrlPr>
+          </m:sSupPr>
+          <m:e>
+            <m:r>
+              <w:rPr>
+                <w:rFonts w:ascii="Cambria Math" w:eastAsia="Cambria Math" w:hAnsi="Cambria Math" w:cs="Cambria Math"/>
+              </w:rPr>
+              <m:t>e</m:t>
+            </m:r>
+          </m:e>
+          <m:sup>
+            <m:r>
+              <w:rPr>
+                <w:rFonts w:ascii="Cambria Math" w:eastAsia="Cambria Math" w:hAnsi="Cambria Math" w:cs="Cambria Math"/>
+              </w:rPr>
+              <m:t>-h(a,c,p)</m:t>
+            </m:r>
+          </m:sup>
+        </m:sSup>
+      </m:oMath>
+      <w:r>
+        <w:rPr>
+          <w:rFonts w:eastAsiaTheme="minorEastAsia"/>
+        </w:rPr>
+        <w:t xml:space="preserve">                                                                             (2)</w:t>
+      </w:r>
+    </w:p>
+    <w:p>
+      <w:pPr>
+        <w:rPr>
+          <w:rFonts w:eastAsiaTheme="minorEastAsia"/>
+        </w:rPr>
+      </w:pPr>
+      <w:r>
+        <w:t xml:space="preserve">where </w:t>
+      </w:r>
+      <m:oMath>
+        <m:r>
+          <w:rPr>
+            <w:rFonts w:ascii="Cambria Math" w:hAnsi="Cambria Math"/>
+          </w:rPr>
+          <m:t>h(a,c,p)=</m:t>
+        </m:r>
+        <m:sSubSup>
+          <m:sSubSupPr>
+            <m:ctrlPr>
+              <w:rPr>
+                <w:rFonts w:ascii="Cambria Math" w:eastAsia="Cambria Math" w:hAnsi="Cambria Math" w:cs="Cambria Math"/>
+                <w:i/>
+              </w:rPr>
+            </m:ctrlPr>
+          </m:sSubSupPr>
+          <m:e>
+            <m:r>
+              <w:rPr>
+                <w:rFonts w:ascii="Cambria Math" w:eastAsia="Cambria Math" w:hAnsi="Cambria Math" w:cs="Cambria Math"/>
+              </w:rPr>
+              <m:t>OD</m:t>
+            </m:r>
+          </m:e>
+          <m:sub>
+            <m:d>
+              <m:dPr>
+                <m:ctrlPr>
+                  <w:rPr>
+                    <w:rFonts w:ascii="Cambria Math" w:eastAsia="Cambria Math" w:hAnsi="Cambria Math" w:cs="Cambria Math"/>
+                    <w:i/>
+                  </w:rPr>
+                </m:ctrlPr>
+              </m:dPr>
+              <m:e>
+                <m:r>
+                  <w:rPr>
+                    <w:rFonts w:ascii="Cambria Math" w:eastAsia="Cambria Math" w:hAnsi="Cambria Math" w:cs="Cambria Math"/>
+                  </w:rPr>
+                  <m:t>a+1,c,p</m:t>
+                </m:r>
+              </m:e>
+            </m:d>
+          </m:sub>
+          <m:sup>
+            <m:r>
+              <w:rPr>
+                <w:rFonts w:ascii="Cambria Math" w:eastAsia="Cambria Math" w:hAnsi="Cambria Math" w:cs="Cambria Math"/>
+              </w:rPr>
+              <m:t>k</m:t>
+            </m:r>
+          </m:sup>
+        </m:sSubSup>
+        <m:r>
+          <w:rPr>
+            <w:rFonts w:ascii="Cambria Math" w:eastAsia="Cambria Math" w:hAnsi="Cambria Math" w:cs="Cambria Math"/>
+          </w:rPr>
+          <m:t xml:space="preserve">- </m:t>
+        </m:r>
+        <m:sSubSup>
+          <m:sSubSupPr>
+            <m:ctrlPr>
+              <w:rPr>
+                <w:rFonts w:ascii="Cambria Math" w:eastAsia="Cambria Math" w:hAnsi="Cambria Math" w:cs="Cambria Math"/>
+                <w:i/>
+              </w:rPr>
+            </m:ctrlPr>
+          </m:sSubSupPr>
+          <m:e>
+            <m:r>
+              <w:rPr>
+                <w:rFonts w:ascii="Cambria Math" w:eastAsia="Cambria Math" w:hAnsi="Cambria Math" w:cs="Cambria Math"/>
+              </w:rPr>
+              <m:t>OD</m:t>
+            </m:r>
+          </m:e>
+          <m:sub>
+            <m:d>
+              <m:dPr>
+                <m:ctrlPr>
+                  <w:rPr>
+                    <w:rFonts w:ascii="Cambria Math" w:eastAsia="Cambria Math" w:hAnsi="Cambria Math" w:cs="Cambria Math"/>
+                    <w:i/>
+                  </w:rPr>
+                </m:ctrlPr>
+              </m:dPr>
+              <m:e>
+                <m:r>
+                  <w:rPr>
+                    <w:rFonts w:ascii="Cambria Math" w:eastAsia="Cambria Math" w:hAnsi="Cambria Math" w:cs="Cambria Math"/>
+                  </w:rPr>
+                  <m:t>a,c,p</m:t>
+                </m:r>
+              </m:e>
+            </m:d>
+          </m:sub>
+          <m:sup>
+            <m:r>
+              <w:rPr>
+                <w:rFonts w:ascii="Cambria Math" w:eastAsia="Cambria Math" w:hAnsi="Cambria Math" w:cs="Cambria Math"/>
+              </w:rPr>
+              <m:t>k</m:t>
+            </m:r>
+          </m:sup>
+        </m:sSubSup>
+      </m:oMath>
+      <w:r>
+        <w:rPr>
+          <w:rFonts w:eastAsiaTheme="minorEastAsia"/>
+        </w:rPr>
+        <w:t xml:space="preserve"> is </w:t>
+      </w:r>
+      <w:r>
+        <w:rPr>
+          <w:rFonts w:eastAsiaTheme="minorEastAsia"/>
+        </w:rPr>
+        <w:t xml:space="preserve">the hazard rate of experiencing </w:t>
+      </w:r>
+      <w:r>
+        <w:rPr>
+          <w:rFonts w:eastAsiaTheme="minorEastAsia"/>
+        </w:rPr>
+        <w:t xml:space="preserve">the </w:t>
+      </w:r>
+      <w:r>
+        <w:rPr>
+          <w:rFonts w:eastAsiaTheme="minorEastAsia"/>
+        </w:rPr>
+        <w:t>death</w:t>
+      </w:r>
+      <w:r>
+        <w:rPr>
+          <w:rFonts w:eastAsiaTheme="minorEastAsia"/>
+        </w:rPr>
+        <w:t xml:space="preserve"> </w:t>
+      </w:r>
+      <w:r>
+        <w:rPr>
+          <w:rFonts w:eastAsiaTheme="minorEastAsia"/>
+        </w:rPr>
+        <w:t xml:space="preserve">of a child </w:t>
+      </w:r>
+      <w:r>
+        <w:rPr>
+          <w:rFonts w:eastAsiaTheme="minorEastAsia"/>
+        </w:rPr>
+        <w:t xml:space="preserve">younger than </w:t>
+      </w:r>
+      <w:r>
+        <w:rPr>
+          <w:rFonts w:eastAsiaTheme="minorEastAsia"/>
+          <w:i/>
+        </w:rPr>
+        <w:t>k</w:t>
+      </w:r>
+      <w:r>
+        <w:rPr>
+          <w:rFonts w:eastAsiaTheme="minorEastAsia"/>
+        </w:rPr>
+        <w:t xml:space="preserve"> </w:t>
+      </w:r>
+      <w:r>
+        <w:fldChar w:fldCharType="begin"/>
+      </w:r>
+      <w:r>
+        <w:instrText xml:space="preserve"> ADDIN ZOTERO_ITEM CSL_CITATION {"citationID":"cT4xChNH","properties":{"formattedCitation":"(Wachter 2014)","plainCitation":"(Wachter 2014)","noteIndex":0},"citationItems":[{"id":477,"uris":["http://zotero.org/groups/2241996/items/XHBET453"],"uri":["http://zotero.org/groups/2241996/items/XHBET453"],"itemData":{"id":477,"type":"book","title":"Essential demographic methods","publisher":"Harvard Univ. Press","publisher-place":"Cambridge, Mass.","number-of-pages":"288","source":"Gemeinsamer Bibliotheksverbund ISBN","event-place":"Cambridge, Mass.","ISBN":"978-0-674-04557-6","note":"OCLC: 931410976","language":"eng","author":[{"family":"Wachter","given":"Kenneth W."}],"issued":{"date-parts":[["2014"]]}}}],"schema":"https://github.com/citation-style-language/schema/raw/master/csl-citation.json"} </w:instrText>
+      </w:r>
+      <w:r>
+        <w:fldChar w:fldCharType="separate"/>
+      </w:r>
+      <w:r>
+        <w:rPr>
+          <w:rFonts w:ascii="Calibri" w:hAnsi="Calibri"/>
+        </w:rPr>
+        <w:t>(Wachter 2014)</w:t>
+      </w:r>
+      <w:r>
+        <w:fldChar w:fldCharType="end"/>
+      </w:r>
+      <w:r>
+        <w:t xml:space="preserve">. </w:t>
+      </w:r>
+      <w:r>
+        <w:t>W</w:t>
+      </w:r>
+      <w:r>
+        <w:t xml:space="preserve">e create a life table </w:t>
+      </w:r>
+      <w:r>
+        <w:fldChar w:fldCharType="begin"/>
+      </w:r>
+      <w:r>
+        <w:instrText xml:space="preserve"> ADDIN ZOTERO_ITEM CSL_CITATION {"citationID":"LFQVXY2z","properties":{"formattedCitation":"(Preston, Heuveline, and Guillot 2001)","plainCitation":"(Preston, Heuveline, and Guillot 2001)","noteIndex":0},"citationItems":[{"id":601,"uris":["http://zotero.org/groups/2241996/items/A88IZKYU"],"uri":["http://zotero.org/groups/2241996/items/A88IZKYU"],"itemData":{"id":601,"type":"book","title":"Demography: measuring and modeling population processes","publisher":"Blackwell Publishers","publisher-place":"Malden, MA","number-of-pages":"291","source":"Library of Congress ISBN","event-place":"Malden, MA","ISBN":"978-1-55786-214-3","call-number":"HB849.4 .P73 2001","shortTitle":"Demography","author":[{"family":"Preston","given":"Samuel H."},{"family":"Heuveline","given":"Patrick"},{"family":"Guillot","given":"Michel"}],"issued":{"date-parts":[["2001"]]}}}],"schema":"https://github.com/citation-style-language/schema/raw/master/csl-citation.json"} </w:instrText>
+      </w:r>
+      <w:r>
+        <w:fldChar w:fldCharType="separate"/>
+      </w:r>
+      <w:r>
+        <w:rPr>
+          <w:rFonts w:ascii="Calibri" w:hAnsi="Calibri"/>
+        </w:rPr>
+        <w:t>(Preston, Heuveline, and Guillot 2001)</w:t>
+      </w:r>
+      <w:r>
+        <w:fldChar w:fldCharType="end"/>
+      </w:r>
+      <w:r>
+        <w:t xml:space="preserve"> </w:t>
+      </w:r>
+      <w:r>
+        <w:t xml:space="preserve">with </w:t>
+      </w:r>
+      <w:r>
+        <w:rPr>
+          <w:rFonts w:eastAsiaTheme="minorEastAsia"/>
+        </w:rPr>
+        <w:t xml:space="preserve">a unit radix </w:t>
+      </w:r>
+      <m:oMath>
+        <m:sSubSup>
+          <m:sSubSupPr>
+            <m:ctrlPr>
+              <w:rPr>
+                <w:rFonts w:ascii="Cambria Math" w:hAnsi="Cambria Math"/>
+                <w:i/>
+              </w:rPr>
+            </m:ctrlPr>
+          </m:sSubSupPr>
+          <m:e>
+            <m:sPre>
+              <m:sPrePr>
+                <m:ctrlPr>
+                  <w:rPr>
+                    <w:rFonts w:ascii="Cambria Math" w:hAnsi="Cambria Math"/>
+                    <w:i/>
+                  </w:rPr>
+                </m:ctrlPr>
+              </m:sPrePr>
+              <m:sub/>
+              <m:sup/>
+              <m:e>
+                <m:r>
+                  <w:rPr>
+                    <w:rFonts w:ascii="Cambria Math" w:hAnsi="Cambria Math"/>
+                  </w:rPr>
+                  <m:t>l</m:t>
+                </m:r>
+              </m:e>
+            </m:sPre>
+          </m:e>
+          <m:sub>
+            <m:r>
+              <w:rPr>
+                <w:rFonts w:ascii="Cambria Math" w:hAnsi="Cambria Math"/>
+              </w:rPr>
+              <m:t>0</m:t>
+            </m:r>
+          </m:sub>
+          <m:sup>
+            <m:r>
+              <w:rPr>
+                <w:rFonts w:ascii="Cambria Math" w:hAnsi="Cambria Math"/>
+              </w:rPr>
+              <m:t>k</m:t>
+            </m:r>
+          </m:sup>
+        </m:sSubSup>
+        <m:r>
+          <w:rPr>
+            <w:rFonts w:ascii="Cambria Math" w:hAnsi="Cambria Math"/>
+          </w:rPr>
+          <m:t>=1</m:t>
+        </m:r>
+      </m:oMath>
+      <w:r>
+        <w:rPr>
+          <w:rFonts w:eastAsiaTheme="minorEastAsia"/>
+        </w:rPr>
+        <w:t xml:space="preserve"> </w:t>
+      </w:r>
+      <w:r>
+        <w:t>where</w:t>
+      </w:r>
+      <w:r>
+        <w:t xml:space="preserve"> </w:t>
+      </w:r>
+      <m:oMath>
+        <m:sSubSup>
+          <m:sSubSupPr>
+            <m:ctrlPr>
+              <w:rPr>
+                <w:rFonts w:ascii="Cambria Math" w:eastAsia="Cambria Math" w:hAnsi="Cambria Math" w:cs="Cambria Math"/>
+                <w:i/>
+              </w:rPr>
+            </m:ctrlPr>
+          </m:sSubSupPr>
+          <m:e>
+            <m:sPre>
+              <m:sPrePr>
+                <m:ctrlPr>
+                  <w:rPr>
+                    <w:rFonts w:ascii="Cambria Math" w:eastAsia="Cambria Math" w:hAnsi="Cambria Math" w:cs="Cambria Math"/>
+                    <w:i/>
+                  </w:rPr>
+                </m:ctrlPr>
+              </m:sPrePr>
+              <m:sub>
+                <m:r>
+                  <w:rPr>
+                    <w:rFonts w:ascii="Cambria Math" w:eastAsia="Cambria Math" w:hAnsi="Cambria Math" w:cs="Cambria Math"/>
+                  </w:rPr>
+                  <m:t>1</m:t>
+                </m:r>
+              </m:sub>
+              <m:sup/>
+              <m:e>
+                <m:r>
+                  <w:rPr>
+                    <w:rFonts w:ascii="Cambria Math" w:eastAsia="Cambria Math" w:hAnsi="Cambria Math" w:cs="Cambria Math"/>
+                  </w:rPr>
+                  <m:t>q</m:t>
+                </m:r>
+              </m:e>
+            </m:sPre>
+          </m:e>
+          <m:sub>
+            <m:d>
+              <m:dPr>
+                <m:ctrlPr>
+                  <w:rPr>
+                    <w:rFonts w:ascii="Cambria Math" w:eastAsia="Cambria Math" w:hAnsi="Cambria Math" w:cs="Cambria Math"/>
+                    <w:i/>
+                  </w:rPr>
+                </m:ctrlPr>
+              </m:dPr>
+              <m:e>
+                <m:r>
+                  <w:rPr>
+                    <w:rFonts w:ascii="Cambria Math" w:eastAsia="Cambria Math" w:hAnsi="Cambria Math" w:cs="Cambria Math"/>
+                  </w:rPr>
+                  <m:t>a,c,p</m:t>
+                </m:r>
+              </m:e>
+            </m:d>
+          </m:sub>
+          <m:sup>
+            <m:r>
+              <w:rPr>
+                <w:rFonts w:ascii="Cambria Math" w:eastAsia="Cambria Math" w:hAnsi="Cambria Math" w:cs="Cambria Math"/>
+              </w:rPr>
+              <m:t>k</m:t>
+            </m:r>
+          </m:sup>
+        </m:sSubSup>
       </m:oMath>
       <w:r>
         <w:rPr>
@@ -1465,7 +1456,6 @@
         </w:rPr>
         <w:t xml:space="preserve"> </w:t>
       </w:r>
-      <w:proofErr w:type="spellStart"/>
       <w:r>
         <w:rPr>
           <w:rFonts w:eastAsiaTheme="minorEastAsia"/>
@@ -1473,7 +1463,6 @@
         </w:rPr>
         <w:t>a</w:t>
       </w:r>
-      <w:proofErr w:type="spellEnd"/>
       <w:r>
         <w:rPr>
           <w:rFonts w:eastAsiaTheme="minorEastAsia"/>
@@ -1517,13 +1506,7 @@
           <w:rPr>
             <w:rFonts w:ascii="Cambria Math" w:eastAsiaTheme="minorEastAsia" w:hAnsi="Cambria Math"/>
           </w:rPr>
-          <m:t>α</m:t>
-        </m:r>
-        <m:r>
-          <w:rPr>
-            <w:rFonts w:ascii="Cambria Math" w:eastAsiaTheme="minorEastAsia" w:hAnsi="Cambria Math"/>
-          </w:rPr>
-          <m:t>&lt;a</m:t>
+          <m:t>α&lt;a</m:t>
         </m:r>
       </m:oMath>
       <w:r>
@@ -1729,6 +1712,12 @@
           <w:rFonts w:eastAsiaTheme="minorEastAsia"/>
         </w:rPr>
         <w:t>.</w:t>
+      </w:r>
+      <w:r>
+        <w:rPr>
+          <w:rFonts w:eastAsiaTheme="minorEastAsia"/>
+        </w:rPr>
+        <w:t xml:space="preserve">                                    (3)</w:t>
       </w:r>
     </w:p>
     <w:p>
@@ -1976,6 +1965,26 @@
           <w:rFonts w:eastAsiaTheme="minorEastAsia"/>
         </w:rPr>
         <w:t>.</w:t>
+      </w:r>
+      <w:r>
+        <w:rPr>
+          <w:rFonts w:eastAsiaTheme="minorEastAsia"/>
+        </w:rPr>
+        <w:t xml:space="preserve">                                    </w:t>
+      </w:r>
+      <w:r>
+        <w:rPr>
+          <w:rFonts w:eastAsiaTheme="minorEastAsia"/>
+        </w:rPr>
+        <w:t xml:space="preserve"> </w:t>
+      </w:r>
+      <w:bookmarkStart w:id="0" w:name="_GoBack"/>
+      <w:bookmarkEnd w:id="0"/>
+      <w:r>
+        <w:rPr>
+          <w:rFonts w:eastAsiaTheme="minorEastAsia"/>
+        </w:rPr>
+        <w:t xml:space="preserve">            (4)</w:t>
       </w:r>
     </w:p>
     <w:p>
@@ -3103,7 +3112,7 @@
 </file>
 
 <file path=customXml/itemProps1.xml><?xml version="1.0" encoding="utf-8"?>
-<ds:datastoreItem xmlns:ds="http://schemas.openxmlformats.org/officeDocument/2006/customXml" ds:itemID="{779C8A01-316F-4B76-9752-CE39110D4686}">
+<ds:datastoreItem xmlns:ds="http://schemas.openxmlformats.org/officeDocument/2006/customXml" ds:itemID="{48B3D30C-B977-4D04-BFAE-D980E0E6CC86}">
   <ds:schemaRefs>
     <ds:schemaRef ds:uri="http://schemas.openxmlformats.org/officeDocument/2006/bibliography"/>
   </ds:schemaRefs>

</xml_diff>

<commit_message>
plots comparing to pnas
</commit_message>
<xml_diff>
--- a/paper/3.offspring_death_model_methods-v2.docx
+++ b/paper/3.offspring_death_model_methods-v2.docx
@@ -10,6 +10,7 @@
           <w:lang w:val="fr-FR"/>
         </w:rPr>
       </w:pPr>
+      <w:proofErr w:type="spellStart"/>
       <w:r>
         <w:rPr>
           <w:b/>
@@ -32,16 +33,27 @@
           <w:sz w:val="28"/>
           <w:lang w:val="fr-FR"/>
         </w:rPr>
-        <w:t xml:space="preserve">ohort </w:t>
-      </w:r>
+        <w:t>ohort</w:t>
+      </w:r>
+      <w:proofErr w:type="spellEnd"/>
       <w:r>
         <w:rPr>
           <w:b/>
           <w:sz w:val="28"/>
           <w:lang w:val="fr-FR"/>
         </w:rPr>
+        <w:t xml:space="preserve"> </w:t>
+      </w:r>
+      <w:proofErr w:type="spellStart"/>
+      <w:r>
+        <w:rPr>
+          <w:b/>
+          <w:sz w:val="28"/>
+          <w:lang w:val="fr-FR"/>
+        </w:rPr>
         <w:t>analysis</w:t>
       </w:r>
+      <w:proofErr w:type="spellEnd"/>
     </w:p>
     <w:p>
       <w:pPr>
@@ -106,7 +118,23 @@
         <w:t xml:space="preserve">the </w:t>
       </w:r>
       <w:r>
-        <w:t>Goodman-Keyfitz-Pullum kinship equations</w:t>
+        <w:t>Goodman-</w:t>
+      </w:r>
+      <w:proofErr w:type="spellStart"/>
+      <w:r>
+        <w:t>Keyfitz</w:t>
+      </w:r>
+      <w:proofErr w:type="spellEnd"/>
+      <w:r>
+        <w:t>-</w:t>
+      </w:r>
+      <w:proofErr w:type="spellStart"/>
+      <w:r>
+        <w:t>Pullum</w:t>
+      </w:r>
+      <w:proofErr w:type="spellEnd"/>
+      <w:r>
+        <w:t xml:space="preserve"> kinship equations</w:t>
       </w:r>
       <w:r>
         <w:t xml:space="preserve"> (GKP equations)</w:t>
@@ -609,14 +637,22 @@
         <w:rPr>
           <w:b/>
         </w:rPr>
-        <w:t xml:space="preserve">mothers </w:t>
+        <w:t xml:space="preserve">women </w:t>
       </w:r>
       <w:r>
         <w:rPr>
           <w:b/>
         </w:rPr>
-        <w:t>per 1,000 mothers</w:t>
-      </w:r>
+        <w:t xml:space="preserve">per 1,000 </w:t>
+      </w:r>
+      <w:r>
+        <w:rPr>
+          <w:b/>
+        </w:rPr>
+        <w:t>women</w:t>
+      </w:r>
+      <w:bookmarkStart w:id="0" w:name="_GoBack"/>
+      <w:bookmarkEnd w:id="0"/>
     </w:p>
     <w:p>
       <w:r>
@@ -1456,6 +1492,7 @@
         </w:rPr>
         <w:t xml:space="preserve"> </w:t>
       </w:r>
+      <w:proofErr w:type="spellStart"/>
       <w:r>
         <w:rPr>
           <w:rFonts w:eastAsiaTheme="minorEastAsia"/>
@@ -1463,6 +1500,7 @@
         </w:rPr>
         <w:t>a</w:t>
       </w:r>
+      <w:proofErr w:type="spellEnd"/>
       <w:r>
         <w:rPr>
           <w:rFonts w:eastAsiaTheme="minorEastAsia"/>
@@ -1978,8 +2016,6 @@
         </w:rPr>
         <w:t xml:space="preserve"> </w:t>
       </w:r>
-      <w:bookmarkStart w:id="0" w:name="_GoBack"/>
-      <w:bookmarkEnd w:id="0"/>
       <w:r>
         <w:rPr>
           <w:rFonts w:eastAsiaTheme="minorEastAsia"/>
@@ -3112,7 +3148,7 @@
 </file>
 
 <file path=customXml/itemProps1.xml><?xml version="1.0" encoding="utf-8"?>
-<ds:datastoreItem xmlns:ds="http://schemas.openxmlformats.org/officeDocument/2006/customXml" ds:itemID="{48B3D30C-B977-4D04-BFAE-D980E0E6CC86}">
+<ds:datastoreItem xmlns:ds="http://schemas.openxmlformats.org/officeDocument/2006/customXml" ds:itemID="{67099AB0-185A-43BC-9D8D-7E225B121DDA}">
   <ds:schemaRefs>
     <ds:schemaRef ds:uri="http://schemas.openxmlformats.org/officeDocument/2006/bibliography"/>
   </ds:schemaRefs>

</xml_diff>